<commit_message>
Update Week 1 Agendas and Minutes.docx
</commit_message>
<xml_diff>
--- a/Agenda's and Minutes/Week 1 Agendas and Minutes.docx
+++ b/Agenda's and Minutes/Week 1 Agendas and Minutes.docx
@@ -969,14 +969,7 @@
           <w:lang w:val="en-US"/>
         </w:rPr>
         <w:tab/>
-        <w:t xml:space="preserve">Thursday </w:t>
-      </w:r>
-      <w:r>
-        <w:rPr>
-          <w:rFonts w:ascii="Calibri" w:hAnsi="Calibri" w:cs="Calibri"/>
-          <w:lang w:val="en-US"/>
-        </w:rPr>
-        <w:t>15</w:t>
+        <w:t>Thursday 15</w:t>
       </w:r>
       <w:r>
         <w:rPr>
@@ -991,21 +984,7 @@
           <w:rFonts w:ascii="Calibri" w:hAnsi="Calibri" w:cs="Calibri"/>
           <w:lang w:val="en-US"/>
         </w:rPr>
-        <w:t xml:space="preserve"> of </w:t>
-      </w:r>
-      <w:r>
-        <w:rPr>
-          <w:rFonts w:ascii="Calibri" w:hAnsi="Calibri" w:cs="Calibri"/>
-          <w:lang w:val="en-US"/>
-        </w:rPr>
-        <w:t>November</w:t>
-      </w:r>
-      <w:r>
-        <w:rPr>
-          <w:rFonts w:ascii="Calibri" w:hAnsi="Calibri" w:cs="Calibri"/>
-          <w:lang w:val="en-US"/>
-        </w:rPr>
-        <w:t xml:space="preserve"> 2018</w:t>
+        <w:t xml:space="preserve"> of November 2018</w:t>
       </w:r>
     </w:p>
     <w:p>
@@ -1114,12 +1093,6 @@
           <w:lang w:val="en-US"/>
         </w:rPr>
         <w:tab/>
-      </w:r>
-      <w:r>
-        <w:rPr>
-          <w:rFonts w:ascii="Calibri" w:hAnsi="Calibri" w:cs="Calibri"/>
-          <w:lang w:val="en-US"/>
-        </w:rPr>
         <w:t xml:space="preserve">Library </w:t>
       </w:r>
       <w:proofErr w:type="spellStart"/>
@@ -1795,8 +1768,13 @@
           <w:lang w:val="en-US"/>
         </w:rPr>
       </w:pPr>
-      <w:bookmarkStart w:id="0" w:name="_GoBack"/>
-      <w:bookmarkEnd w:id="0"/>
+      <w:r>
+        <w:rPr>
+          <w:rFonts w:ascii="Calibri" w:hAnsi="Calibri" w:cs="Calibri"/>
+          <w:lang w:val="en-US"/>
+        </w:rPr>
+        <w:t>There were no items to be added to the agenda.</w:t>
+      </w:r>
     </w:p>
     <w:p>
       <w:pPr>
@@ -1836,6 +1814,22 @@
     <w:p>
       <w:pPr>
         <w:pStyle w:val="ListParagraph"/>
+        <w:rPr>
+          <w:rFonts w:ascii="Calibri" w:hAnsi="Calibri" w:cs="Calibri"/>
+          <w:lang w:val="en-US"/>
+        </w:rPr>
+      </w:pPr>
+      <w:r>
+        <w:rPr>
+          <w:rFonts w:ascii="Calibri" w:hAnsi="Calibri" w:cs="Calibri"/>
+          <w:lang w:val="en-US"/>
+        </w:rPr>
+        <w:t>The minutes of the previous meeting were approved.</w:t>
+      </w:r>
+    </w:p>
+    <w:p>
+      <w:pPr>
+        <w:pStyle w:val="ListParagraph"/>
         <w:numPr>
           <w:ilvl w:val="0"/>
           <w:numId w:val="27"/>
@@ -1852,6 +1846,128 @@
         </w:rPr>
         <w:t>Discuss the process of using GIT and help each other with problems if needed</w:t>
       </w:r>
+    </w:p>
+    <w:p>
+      <w:pPr>
+        <w:pStyle w:val="ListParagraph"/>
+        <w:rPr>
+          <w:rFonts w:ascii="Calibri" w:hAnsi="Calibri" w:cs="Calibri"/>
+          <w:lang w:val="en-US"/>
+        </w:rPr>
+      </w:pPr>
+      <w:r>
+        <w:rPr>
+          <w:rFonts w:ascii="Calibri" w:hAnsi="Calibri" w:cs="Calibri"/>
+          <w:lang w:val="en-US"/>
+        </w:rPr>
+        <w:t xml:space="preserve">A GIT repository was made and the group then discussed how to use it and edit or add files into the repository. </w:t>
+      </w:r>
+      <w:r>
+        <w:rPr>
+          <w:rFonts w:ascii="Calibri" w:hAnsi="Calibri" w:cs="Calibri"/>
+          <w:lang w:val="en-US"/>
+        </w:rPr>
+        <w:t>The GitHub Desktop application can be used if a group member is uncomfortable using the command line interface of GIT. The steps to using the GitHub Desktop application are as follows:</w:t>
+      </w:r>
+    </w:p>
+    <w:p>
+      <w:pPr>
+        <w:pStyle w:val="ListParagraph"/>
+        <w:numPr>
+          <w:ilvl w:val="0"/>
+          <w:numId w:val="29"/>
+        </w:numPr>
+        <w:rPr>
+          <w:rFonts w:ascii="Calibri" w:hAnsi="Calibri" w:cs="Calibri"/>
+          <w:lang w:val="en-US"/>
+        </w:rPr>
+      </w:pPr>
+      <w:r>
+        <w:rPr>
+          <w:rFonts w:ascii="Calibri" w:hAnsi="Calibri" w:cs="Calibri"/>
+          <w:lang w:val="en-US"/>
+        </w:rPr>
+        <w:t>Log in to your account on the application.</w:t>
+      </w:r>
+    </w:p>
+    <w:p>
+      <w:pPr>
+        <w:pStyle w:val="ListParagraph"/>
+        <w:numPr>
+          <w:ilvl w:val="0"/>
+          <w:numId w:val="29"/>
+        </w:numPr>
+        <w:rPr>
+          <w:rFonts w:ascii="Calibri" w:hAnsi="Calibri" w:cs="Calibri"/>
+          <w:lang w:val="en-US"/>
+        </w:rPr>
+      </w:pPr>
+      <w:r>
+        <w:rPr>
+          <w:rFonts w:ascii="Calibri" w:hAnsi="Calibri" w:cs="Calibri"/>
+          <w:lang w:val="en-US"/>
+        </w:rPr>
+        <w:t>Click “Clone repository”. This will bring up a dialog. Click on the part that says “URL” and enter the URL of the repository that was created. (</w:t>
+      </w:r>
+      <w:hyperlink r:id="rId5" w:history="1">
+        <w:r>
+          <w:rPr>
+            <w:rStyle w:val="Hyperlink"/>
+            <w:rFonts w:ascii="Calibri" w:hAnsi="Calibri" w:cs="Calibri"/>
+            <w:lang w:val="en-US"/>
+          </w:rPr>
+          <w:t>https://github.com/Pandtj/ProjectApplicationDevelopment</w:t>
+        </w:r>
+      </w:hyperlink>
+      <w:r>
+        <w:rPr>
+          <w:rFonts w:ascii="Calibri" w:hAnsi="Calibri" w:cs="Calibri"/>
+          <w:lang w:val="en-US"/>
+        </w:rPr>
+        <w:t>).</w:t>
+      </w:r>
+    </w:p>
+    <w:p>
+      <w:pPr>
+        <w:pStyle w:val="ListParagraph"/>
+        <w:numPr>
+          <w:ilvl w:val="0"/>
+          <w:numId w:val="29"/>
+        </w:numPr>
+        <w:rPr>
+          <w:rFonts w:ascii="Calibri" w:hAnsi="Calibri" w:cs="Calibri"/>
+          <w:lang w:val="en-US"/>
+        </w:rPr>
+      </w:pPr>
+      <w:r>
+        <w:rPr>
+          <w:rFonts w:ascii="Calibri" w:hAnsi="Calibri" w:cs="Calibri"/>
+          <w:lang w:val="en-US"/>
+        </w:rPr>
+        <w:t>Select a directory for the repository to be put in and click add.</w:t>
+      </w:r>
+    </w:p>
+    <w:p>
+      <w:pPr>
+        <w:pStyle w:val="ListParagraph"/>
+        <w:numPr>
+          <w:ilvl w:val="0"/>
+          <w:numId w:val="29"/>
+        </w:numPr>
+        <w:rPr>
+          <w:rFonts w:ascii="Calibri" w:hAnsi="Calibri" w:cs="Calibri"/>
+          <w:lang w:val="en-US"/>
+        </w:rPr>
+      </w:pPr>
+      <w:r>
+        <w:rPr>
+          <w:rFonts w:ascii="Calibri" w:hAnsi="Calibri" w:cs="Calibri"/>
+          <w:lang w:val="en-US"/>
+        </w:rPr>
+        <w:t>Now if files are added or edited in this directory they will be updated in the GitHub app. To make the changes permanent however, you must enter the app and click “Commit” to the changes made. The files are now updated.</w:t>
+      </w:r>
+      <w:bookmarkStart w:id="0" w:name="_GoBack"/>
+      <w:bookmarkEnd w:id="0"/>
     </w:p>
     <w:p>
       <w:pPr>
@@ -2389,6 +2505,92 @@
     </w:lvl>
   </w:abstractNum>
   <w:abstractNum w:abstractNumId="4" w15:restartNumberingAfterBreak="0">
+    <w:nsid w:val="2EED6650"/>
+    <w:multiLevelType w:val="hybridMultilevel"/>
+    <w:tmpl w:val="98406590"/>
+    <w:lvl w:ilvl="0" w:tplc="0C090017">
+      <w:start w:val="1"/>
+      <w:numFmt w:val="lowerLetter"/>
+      <w:lvlText w:val="%1)"/>
+      <w:lvlJc w:val="left"/>
+      <w:pPr>
+        <w:ind w:left="1440" w:hanging="360"/>
+      </w:pPr>
+    </w:lvl>
+    <w:lvl w:ilvl="1" w:tplc="0C090019" w:tentative="1">
+      <w:start w:val="1"/>
+      <w:numFmt w:val="lowerLetter"/>
+      <w:lvlText w:val="%2."/>
+      <w:lvlJc w:val="left"/>
+      <w:pPr>
+        <w:ind w:left="2160" w:hanging="360"/>
+      </w:pPr>
+    </w:lvl>
+    <w:lvl w:ilvl="2" w:tplc="0C09001B" w:tentative="1">
+      <w:start w:val="1"/>
+      <w:numFmt w:val="lowerRoman"/>
+      <w:lvlText w:val="%3."/>
+      <w:lvlJc w:val="right"/>
+      <w:pPr>
+        <w:ind w:left="2880" w:hanging="180"/>
+      </w:pPr>
+    </w:lvl>
+    <w:lvl w:ilvl="3" w:tplc="0C09000F" w:tentative="1">
+      <w:start w:val="1"/>
+      <w:numFmt w:val="decimal"/>
+      <w:lvlText w:val="%4."/>
+      <w:lvlJc w:val="left"/>
+      <w:pPr>
+        <w:ind w:left="3600" w:hanging="360"/>
+      </w:pPr>
+    </w:lvl>
+    <w:lvl w:ilvl="4" w:tplc="0C090019" w:tentative="1">
+      <w:start w:val="1"/>
+      <w:numFmt w:val="lowerLetter"/>
+      <w:lvlText w:val="%5."/>
+      <w:lvlJc w:val="left"/>
+      <w:pPr>
+        <w:ind w:left="4320" w:hanging="360"/>
+      </w:pPr>
+    </w:lvl>
+    <w:lvl w:ilvl="5" w:tplc="0C09001B" w:tentative="1">
+      <w:start w:val="1"/>
+      <w:numFmt w:val="lowerRoman"/>
+      <w:lvlText w:val="%6."/>
+      <w:lvlJc w:val="right"/>
+      <w:pPr>
+        <w:ind w:left="5040" w:hanging="180"/>
+      </w:pPr>
+    </w:lvl>
+    <w:lvl w:ilvl="6" w:tplc="0C09000F" w:tentative="1">
+      <w:start w:val="1"/>
+      <w:numFmt w:val="decimal"/>
+      <w:lvlText w:val="%7."/>
+      <w:lvlJc w:val="left"/>
+      <w:pPr>
+        <w:ind w:left="5760" w:hanging="360"/>
+      </w:pPr>
+    </w:lvl>
+    <w:lvl w:ilvl="7" w:tplc="0C090019" w:tentative="1">
+      <w:start w:val="1"/>
+      <w:numFmt w:val="lowerLetter"/>
+      <w:lvlText w:val="%8."/>
+      <w:lvlJc w:val="left"/>
+      <w:pPr>
+        <w:ind w:left="6480" w:hanging="360"/>
+      </w:pPr>
+    </w:lvl>
+    <w:lvl w:ilvl="8" w:tplc="0C09001B" w:tentative="1">
+      <w:start w:val="1"/>
+      <w:numFmt w:val="lowerRoman"/>
+      <w:lvlText w:val="%9."/>
+      <w:lvlJc w:val="right"/>
+      <w:pPr>
+        <w:ind w:left="7200" w:hanging="180"/>
+      </w:pPr>
+    </w:lvl>
+  </w:abstractNum>
+  <w:abstractNum w:abstractNumId="5" w15:restartNumberingAfterBreak="0">
     <w:nsid w:val="30404074"/>
     <w:multiLevelType w:val="hybridMultilevel"/>
     <w:tmpl w:val="E0C46698"/>
@@ -2474,7 +2676,7 @@
       </w:pPr>
     </w:lvl>
   </w:abstractNum>
-  <w:abstractNum w:abstractNumId="5" w15:restartNumberingAfterBreak="0">
+  <w:abstractNum w:abstractNumId="6" w15:restartNumberingAfterBreak="0">
     <w:nsid w:val="39D30A71"/>
     <w:multiLevelType w:val="hybridMultilevel"/>
     <w:tmpl w:val="7F04319C"/>
@@ -2560,7 +2762,7 @@
       </w:pPr>
     </w:lvl>
   </w:abstractNum>
-  <w:abstractNum w:abstractNumId="6" w15:restartNumberingAfterBreak="0">
+  <w:abstractNum w:abstractNumId="7" w15:restartNumberingAfterBreak="0">
     <w:nsid w:val="417B4CE0"/>
     <w:multiLevelType w:val="hybridMultilevel"/>
     <w:tmpl w:val="CB4EF958"/>
@@ -2646,7 +2848,93 @@
       </w:pPr>
     </w:lvl>
   </w:abstractNum>
-  <w:abstractNum w:abstractNumId="7" w15:restartNumberingAfterBreak="0">
+  <w:abstractNum w:abstractNumId="8" w15:restartNumberingAfterBreak="0">
+    <w:nsid w:val="429C0BF7"/>
+    <w:multiLevelType w:val="hybridMultilevel"/>
+    <w:tmpl w:val="6EF87DA2"/>
+    <w:lvl w:ilvl="0" w:tplc="0C090017">
+      <w:start w:val="1"/>
+      <w:numFmt w:val="lowerLetter"/>
+      <w:lvlText w:val="%1)"/>
+      <w:lvlJc w:val="left"/>
+      <w:pPr>
+        <w:ind w:left="2160" w:hanging="360"/>
+      </w:pPr>
+    </w:lvl>
+    <w:lvl w:ilvl="1" w:tplc="0C090019" w:tentative="1">
+      <w:start w:val="1"/>
+      <w:numFmt w:val="lowerLetter"/>
+      <w:lvlText w:val="%2."/>
+      <w:lvlJc w:val="left"/>
+      <w:pPr>
+        <w:ind w:left="2880" w:hanging="360"/>
+      </w:pPr>
+    </w:lvl>
+    <w:lvl w:ilvl="2" w:tplc="0C09001B" w:tentative="1">
+      <w:start w:val="1"/>
+      <w:numFmt w:val="lowerRoman"/>
+      <w:lvlText w:val="%3."/>
+      <w:lvlJc w:val="right"/>
+      <w:pPr>
+        <w:ind w:left="3600" w:hanging="180"/>
+      </w:pPr>
+    </w:lvl>
+    <w:lvl w:ilvl="3" w:tplc="0C09000F" w:tentative="1">
+      <w:start w:val="1"/>
+      <w:numFmt w:val="decimal"/>
+      <w:lvlText w:val="%4."/>
+      <w:lvlJc w:val="left"/>
+      <w:pPr>
+        <w:ind w:left="4320" w:hanging="360"/>
+      </w:pPr>
+    </w:lvl>
+    <w:lvl w:ilvl="4" w:tplc="0C090019" w:tentative="1">
+      <w:start w:val="1"/>
+      <w:numFmt w:val="lowerLetter"/>
+      <w:lvlText w:val="%5."/>
+      <w:lvlJc w:val="left"/>
+      <w:pPr>
+        <w:ind w:left="5040" w:hanging="360"/>
+      </w:pPr>
+    </w:lvl>
+    <w:lvl w:ilvl="5" w:tplc="0C09001B" w:tentative="1">
+      <w:start w:val="1"/>
+      <w:numFmt w:val="lowerRoman"/>
+      <w:lvlText w:val="%6."/>
+      <w:lvlJc w:val="right"/>
+      <w:pPr>
+        <w:ind w:left="5760" w:hanging="180"/>
+      </w:pPr>
+    </w:lvl>
+    <w:lvl w:ilvl="6" w:tplc="0C09000F" w:tentative="1">
+      <w:start w:val="1"/>
+      <w:numFmt w:val="decimal"/>
+      <w:lvlText w:val="%7."/>
+      <w:lvlJc w:val="left"/>
+      <w:pPr>
+        <w:ind w:left="6480" w:hanging="360"/>
+      </w:pPr>
+    </w:lvl>
+    <w:lvl w:ilvl="7" w:tplc="0C090019" w:tentative="1">
+      <w:start w:val="1"/>
+      <w:numFmt w:val="lowerLetter"/>
+      <w:lvlText w:val="%8."/>
+      <w:lvlJc w:val="left"/>
+      <w:pPr>
+        <w:ind w:left="7200" w:hanging="360"/>
+      </w:pPr>
+    </w:lvl>
+    <w:lvl w:ilvl="8" w:tplc="0C09001B" w:tentative="1">
+      <w:start w:val="1"/>
+      <w:numFmt w:val="lowerRoman"/>
+      <w:lvlText w:val="%9."/>
+      <w:lvlJc w:val="right"/>
+      <w:pPr>
+        <w:ind w:left="7920" w:hanging="180"/>
+      </w:pPr>
+    </w:lvl>
+  </w:abstractNum>
+  <w:abstractNum w:abstractNumId="9" w15:restartNumberingAfterBreak="0">
     <w:nsid w:val="47346C17"/>
     <w:multiLevelType w:val="multilevel"/>
     <w:tmpl w:val="00000004"/>
@@ -2759,7 +3047,7 @@
       </w:pPr>
     </w:lvl>
   </w:abstractNum>
-  <w:abstractNum w:abstractNumId="8" w15:restartNumberingAfterBreak="0">
+  <w:abstractNum w:abstractNumId="10" w15:restartNumberingAfterBreak="0">
     <w:nsid w:val="4B663C7F"/>
     <w:multiLevelType w:val="multilevel"/>
     <w:tmpl w:val="00000004"/>
@@ -2872,7 +3160,7 @@
       </w:pPr>
     </w:lvl>
   </w:abstractNum>
-  <w:abstractNum w:abstractNumId="9" w15:restartNumberingAfterBreak="0">
+  <w:abstractNum w:abstractNumId="11" w15:restartNumberingAfterBreak="0">
     <w:nsid w:val="4F2A5736"/>
     <w:multiLevelType w:val="multilevel"/>
     <w:tmpl w:val="00000004"/>
@@ -2985,7 +3273,7 @@
       </w:pPr>
     </w:lvl>
   </w:abstractNum>
-  <w:abstractNum w:abstractNumId="10" w15:restartNumberingAfterBreak="0">
+  <w:abstractNum w:abstractNumId="12" w15:restartNumberingAfterBreak="0">
     <w:nsid w:val="4FDF64DA"/>
     <w:multiLevelType w:val="multilevel"/>
     <w:tmpl w:val="00000004"/>
@@ -3098,7 +3386,7 @@
       </w:pPr>
     </w:lvl>
   </w:abstractNum>
-  <w:abstractNum w:abstractNumId="11" w15:restartNumberingAfterBreak="0">
+  <w:abstractNum w:abstractNumId="13" w15:restartNumberingAfterBreak="0">
     <w:nsid w:val="52CA4D3C"/>
     <w:multiLevelType w:val="hybridMultilevel"/>
     <w:tmpl w:val="BDB6A788"/>
@@ -3184,7 +3472,7 @@
       </w:pPr>
     </w:lvl>
   </w:abstractNum>
-  <w:abstractNum w:abstractNumId="12" w15:restartNumberingAfterBreak="0">
+  <w:abstractNum w:abstractNumId="14" w15:restartNumberingAfterBreak="0">
     <w:nsid w:val="5741246C"/>
     <w:multiLevelType w:val="hybridMultilevel"/>
     <w:tmpl w:val="D504B226"/>
@@ -3270,7 +3558,7 @@
       </w:pPr>
     </w:lvl>
   </w:abstractNum>
-  <w:abstractNum w:abstractNumId="13" w15:restartNumberingAfterBreak="0">
+  <w:abstractNum w:abstractNumId="15" w15:restartNumberingAfterBreak="0">
     <w:nsid w:val="57E53CBB"/>
     <w:multiLevelType w:val="hybridMultilevel"/>
     <w:tmpl w:val="058E84A6"/>
@@ -3356,7 +3644,7 @@
       </w:pPr>
     </w:lvl>
   </w:abstractNum>
-  <w:abstractNum w:abstractNumId="14" w15:restartNumberingAfterBreak="0">
+  <w:abstractNum w:abstractNumId="16" w15:restartNumberingAfterBreak="0">
     <w:nsid w:val="58377CB3"/>
     <w:multiLevelType w:val="multilevel"/>
     <w:tmpl w:val="00000004"/>
@@ -3469,7 +3757,7 @@
       </w:pPr>
     </w:lvl>
   </w:abstractNum>
-  <w:abstractNum w:abstractNumId="15" w15:restartNumberingAfterBreak="0">
+  <w:abstractNum w:abstractNumId="17" w15:restartNumberingAfterBreak="0">
     <w:nsid w:val="5FF87DFE"/>
     <w:multiLevelType w:val="hybridMultilevel"/>
     <w:tmpl w:val="BBFAF838"/>
@@ -3555,7 +3843,7 @@
       </w:pPr>
     </w:lvl>
   </w:abstractNum>
-  <w:abstractNum w:abstractNumId="16" w15:restartNumberingAfterBreak="0">
+  <w:abstractNum w:abstractNumId="18" w15:restartNumberingAfterBreak="0">
     <w:nsid w:val="61E01215"/>
     <w:multiLevelType w:val="hybridMultilevel"/>
     <w:tmpl w:val="BDB6A788"/>
@@ -3641,7 +3929,7 @@
       </w:pPr>
     </w:lvl>
   </w:abstractNum>
-  <w:abstractNum w:abstractNumId="17" w15:restartNumberingAfterBreak="0">
+  <w:abstractNum w:abstractNumId="19" w15:restartNumberingAfterBreak="0">
     <w:nsid w:val="6430632F"/>
     <w:multiLevelType w:val="hybridMultilevel"/>
     <w:tmpl w:val="C074A11A"/>
@@ -3727,7 +4015,7 @@
       </w:pPr>
     </w:lvl>
   </w:abstractNum>
-  <w:abstractNum w:abstractNumId="18" w15:restartNumberingAfterBreak="0">
+  <w:abstractNum w:abstractNumId="20" w15:restartNumberingAfterBreak="0">
     <w:nsid w:val="66AA6757"/>
     <w:multiLevelType w:val="multilevel"/>
     <w:tmpl w:val="00000004"/>
@@ -3840,7 +4128,7 @@
       </w:pPr>
     </w:lvl>
   </w:abstractNum>
-  <w:abstractNum w:abstractNumId="19" w15:restartNumberingAfterBreak="0">
+  <w:abstractNum w:abstractNumId="21" w15:restartNumberingAfterBreak="0">
     <w:nsid w:val="6B915749"/>
     <w:multiLevelType w:val="multilevel"/>
     <w:tmpl w:val="9F02C11C"/>
@@ -3957,7 +4245,7 @@
       </w:pPr>
     </w:lvl>
   </w:abstractNum>
-  <w:abstractNum w:abstractNumId="20" w15:restartNumberingAfterBreak="0">
+  <w:abstractNum w:abstractNumId="22" w15:restartNumberingAfterBreak="0">
     <w:nsid w:val="6FAE3CE8"/>
     <w:multiLevelType w:val="multilevel"/>
     <w:tmpl w:val="00000004"/>
@@ -4070,7 +4358,7 @@
       </w:pPr>
     </w:lvl>
   </w:abstractNum>
-  <w:abstractNum w:abstractNumId="21" w15:restartNumberingAfterBreak="0">
+  <w:abstractNum w:abstractNumId="23" w15:restartNumberingAfterBreak="0">
     <w:nsid w:val="7A1E3044"/>
     <w:multiLevelType w:val="multilevel"/>
     <w:tmpl w:val="00000004"/>
@@ -4183,7 +4471,7 @@
       </w:pPr>
     </w:lvl>
   </w:abstractNum>
-  <w:abstractNum w:abstractNumId="22" w15:restartNumberingAfterBreak="0">
+  <w:abstractNum w:abstractNumId="24" w15:restartNumberingAfterBreak="0">
     <w:nsid w:val="7AF9781E"/>
     <w:multiLevelType w:val="hybridMultilevel"/>
     <w:tmpl w:val="B1708804"/>
@@ -4269,7 +4557,7 @@
       </w:pPr>
     </w:lvl>
   </w:abstractNum>
-  <w:abstractNum w:abstractNumId="23" w15:restartNumberingAfterBreak="0">
+  <w:abstractNum w:abstractNumId="25" w15:restartNumberingAfterBreak="0">
     <w:nsid w:val="7C285234"/>
     <w:multiLevelType w:val="hybridMultilevel"/>
     <w:tmpl w:val="BA5A9414"/>
@@ -4355,7 +4643,7 @@
       </w:pPr>
     </w:lvl>
   </w:abstractNum>
-  <w:abstractNum w:abstractNumId="24" w15:restartNumberingAfterBreak="0">
+  <w:abstractNum w:abstractNumId="26" w15:restartNumberingAfterBreak="0">
     <w:nsid w:val="7E22235E"/>
     <w:multiLevelType w:val="hybridMultilevel"/>
     <w:tmpl w:val="BC9C477C"/>
@@ -4445,58 +4733,58 @@
     <w:abstractNumId w:val="0"/>
   </w:num>
   <w:num w:numId="2">
-    <w:abstractNumId w:val="7"/>
+    <w:abstractNumId w:val="9"/>
   </w:num>
   <w:num w:numId="3">
-    <w:abstractNumId w:val="24"/>
+    <w:abstractNumId w:val="26"/>
   </w:num>
   <w:num w:numId="4">
-    <w:abstractNumId w:val="4"/>
+    <w:abstractNumId w:val="5"/>
   </w:num>
   <w:num w:numId="5">
-    <w:abstractNumId w:val="15"/>
+    <w:abstractNumId w:val="17"/>
   </w:num>
   <w:num w:numId="6">
-    <w:abstractNumId w:val="16"/>
+    <w:abstractNumId w:val="18"/>
   </w:num>
   <w:num w:numId="7">
-    <w:abstractNumId w:val="23"/>
+    <w:abstractNumId w:val="25"/>
   </w:num>
   <w:num w:numId="8">
-    <w:abstractNumId w:val="11"/>
+    <w:abstractNumId w:val="13"/>
   </w:num>
   <w:num w:numId="9">
-    <w:abstractNumId w:val="8"/>
+    <w:abstractNumId w:val="10"/>
   </w:num>
   <w:num w:numId="10">
-    <w:abstractNumId w:val="19"/>
+    <w:abstractNumId w:val="21"/>
   </w:num>
   <w:num w:numId="11">
-    <w:abstractNumId w:val="13"/>
+    <w:abstractNumId w:val="15"/>
   </w:num>
   <w:num w:numId="12">
     <w:abstractNumId w:val="1"/>
   </w:num>
   <w:num w:numId="13">
-    <w:abstractNumId w:val="18"/>
+    <w:abstractNumId w:val="20"/>
   </w:num>
   <w:num w:numId="14">
-    <w:abstractNumId w:val="21"/>
+    <w:abstractNumId w:val="23"/>
   </w:num>
   <w:num w:numId="15">
+    <w:abstractNumId w:val="7"/>
+  </w:num>
+  <w:num w:numId="16">
+    <w:abstractNumId w:val="24"/>
+  </w:num>
+  <w:num w:numId="17">
     <w:abstractNumId w:val="6"/>
   </w:num>
-  <w:num w:numId="16">
-    <w:abstractNumId w:val="22"/>
-  </w:num>
-  <w:num w:numId="17">
-    <w:abstractNumId w:val="5"/>
-  </w:num>
   <w:num w:numId="18">
-    <w:abstractNumId w:val="9"/>
+    <w:abstractNumId w:val="11"/>
   </w:num>
   <w:num w:numId="19">
-    <w:abstractNumId w:val="10"/>
+    <w:abstractNumId w:val="12"/>
   </w:num>
   <w:num w:numId="20">
     <w:abstractNumId w:val="3"/>
@@ -4505,13 +4793,13 @@
     <w:abstractNumId w:val="2"/>
   </w:num>
   <w:num w:numId="22">
+    <w:abstractNumId w:val="16"/>
+  </w:num>
+  <w:num w:numId="23">
     <w:abstractNumId w:val="14"/>
   </w:num>
-  <w:num w:numId="23">
-    <w:abstractNumId w:val="12"/>
-  </w:num>
   <w:num w:numId="24">
-    <w:abstractNumId w:val="17"/>
+    <w:abstractNumId w:val="19"/>
   </w:num>
   <w:num w:numId="25">
     <w:abstractNumId w:val="0"/>
@@ -4544,7 +4832,7 @@
     </w:lvlOverride>
   </w:num>
   <w:num w:numId="26">
-    <w:abstractNumId w:val="8"/>
+    <w:abstractNumId w:val="10"/>
     <w:lvlOverride w:ilvl="0">
       <w:startOverride w:val="1"/>
     </w:lvlOverride>
@@ -4574,7 +4862,13 @@
     </w:lvlOverride>
   </w:num>
   <w:num w:numId="27">
-    <w:abstractNumId w:val="20"/>
+    <w:abstractNumId w:val="22"/>
+  </w:num>
+  <w:num w:numId="28">
+    <w:abstractNumId w:val="8"/>
+  </w:num>
+  <w:num w:numId="29">
+    <w:abstractNumId w:val="4"/>
   </w:num>
 </w:numbering>
 </file>
@@ -5098,6 +5392,29 @@
       <w:lang w:val="es-ES" w:eastAsia="hi-IN" w:bidi="hi-IN"/>
     </w:rPr>
   </w:style>
+  <w:style w:type="character" w:styleId="Hyperlink">
+    <w:name w:val="Hyperlink"/>
+    <w:basedOn w:val="DefaultParagraphFont"/>
+    <w:uiPriority w:val="99"/>
+    <w:unhideWhenUsed/>
+    <w:rsid w:val="00F743D6"/>
+    <w:rPr>
+      <w:color w:val="0563C1" w:themeColor="hyperlink"/>
+      <w:u w:val="single"/>
+    </w:rPr>
+  </w:style>
+  <w:style w:type="character" w:styleId="UnresolvedMention">
+    <w:name w:val="Unresolved Mention"/>
+    <w:basedOn w:val="DefaultParagraphFont"/>
+    <w:uiPriority w:val="99"/>
+    <w:semiHidden/>
+    <w:unhideWhenUsed/>
+    <w:rsid w:val="00F743D6"/>
+    <w:rPr>
+      <w:color w:val="605E5C"/>
+      <w:shd w:val="clear" w:color="auto" w:fill="E1DFDD"/>
+    </w:rPr>
+  </w:style>
 </w:styles>
 </file>
 

</xml_diff>